<commit_message>
Additional updates to release notes
</commit_message>
<xml_diff>
--- a/doc/release/HPC DME Release Notes 1.12.0.docx
+++ b/doc/release/HPC DME Release Notes 1.12.0.docx
@@ -142,15 +142,7 @@
                 <w:sz w:val="28"/>
                 <w:szCs w:val="28"/>
               </w:rPr>
-              <w:t xml:space="preserve">March </w:t>
-            </w:r>
-            <w:r>
-              <w:rPr>
-                <w:rFonts w:cstheme="minorHAnsi"/>
-                <w:sz w:val="28"/>
-                <w:szCs w:val="28"/>
-              </w:rPr>
-              <w:t>29</w:t>
+              <w:t>April 1</w:t>
             </w:r>
             <w:r>
               <w:rPr>
@@ -1160,7 +1152,23 @@
                 <w:sz w:val="28"/>
                 <w:szCs w:val="28"/>
               </w:rPr>
-              <w:t>v1.12.0 – March 29, 2019</w:t>
+              <w:t xml:space="preserve">v1.12.0 – </w:t>
+            </w:r>
+            <w:r>
+              <w:rPr>
+                <w:rFonts w:cstheme="minorHAnsi"/>
+                <w:sz w:val="28"/>
+                <w:szCs w:val="28"/>
+              </w:rPr>
+              <w:t>April 1</w:t>
+            </w:r>
+            <w:r>
+              <w:rPr>
+                <w:rFonts w:cstheme="minorHAnsi"/>
+                <w:sz w:val="28"/>
+                <w:szCs w:val="28"/>
+              </w:rPr>
+              <w:t>, 2019</w:t>
             </w:r>
           </w:p>
           <w:p>
@@ -1391,7 +1399,15 @@
                 <w:sz w:val="28"/>
                 <w:szCs w:val="28"/>
               </w:rPr>
-              <w:t xml:space="preserve">In the </w:t>
+              <w:t>i</w:t>
+            </w:r>
+            <w:r>
+              <w:rPr>
+                <w:rFonts w:cstheme="minorHAnsi"/>
+                <w:sz w:val="28"/>
+                <w:szCs w:val="28"/>
+              </w:rPr>
+              <w:t xml:space="preserve">n the </w:t>
             </w:r>
             <w:r>
               <w:rPr>
@@ -1406,15 +1422,6 @@
             <w:pPr>
               <w:rPr>
                 <w:rFonts w:cstheme="minorHAnsi"/>
-                <w:sz w:val="28"/>
-                <w:szCs w:val="28"/>
-              </w:rPr>
-            </w:pPr>
-          </w:p>
-          <w:p>
-            <w:pPr>
-              <w:rPr>
-                <w:rFonts w:cstheme="minorHAnsi"/>
                 <w:b/>
                 <w:sz w:val="28"/>
                 <w:szCs w:val="28"/>
@@ -1557,7 +1564,16 @@
                 <w:sz w:val="28"/>
                 <w:szCs w:val="28"/>
               </w:rPr>
-              <w:t xml:space="preserve">in the browse menu when the bookmark is clicked. The user </w:t>
+              <w:t>in the browse men</w:t>
+            </w:r>
+            <w:bookmarkStart w:id="0" w:name="_GoBack"/>
+            <w:bookmarkEnd w:id="0"/>
+            <w:r>
+              <w:rPr>
+                <w:sz w:val="28"/>
+                <w:szCs w:val="28"/>
+              </w:rPr>
+              <w:t xml:space="preserve">u when the bookmark is clicked. The user </w:t>
             </w:r>
             <w:r>
               <w:rPr>
@@ -1662,240 +1678,6 @@
             <w:pPr>
               <w:pStyle w:val="NormalWeb"/>
               <w:rPr>
-                <w:sz w:val="28"/>
-                <w:szCs w:val="28"/>
-              </w:rPr>
-            </w:pPr>
-            <w:r>
-              <w:rPr>
-                <w:sz w:val="28"/>
-                <w:szCs w:val="28"/>
-                <w:u w:val="single"/>
-              </w:rPr>
-              <w:t>HPCDATAMGM-</w:t>
-            </w:r>
-            <w:r>
-              <w:rPr>
-                <w:sz w:val="28"/>
-                <w:szCs w:val="28"/>
-                <w:u w:val="single"/>
-              </w:rPr>
-              <w:t>1061</w:t>
-            </w:r>
-            <w:r>
-              <w:rPr>
-                <w:sz w:val="28"/>
-                <w:szCs w:val="28"/>
-              </w:rPr>
-              <w:t xml:space="preserve">: - </w:t>
-            </w:r>
-            <w:r>
-              <w:rPr>
-                <w:sz w:val="28"/>
-                <w:szCs w:val="28"/>
-              </w:rPr>
-              <w:t>Added</w:t>
-            </w:r>
-            <w:r>
-              <w:rPr>
-                <w:sz w:val="28"/>
-                <w:szCs w:val="28"/>
-              </w:rPr>
-              <w:t xml:space="preserve"> the </w:t>
-            </w:r>
-            <w:r>
-              <w:rPr>
-                <w:sz w:val="28"/>
-                <w:szCs w:val="28"/>
-              </w:rPr>
-              <w:t xml:space="preserve">ability </w:t>
-            </w:r>
-            <w:r>
-              <w:rPr>
-                <w:sz w:val="28"/>
-                <w:szCs w:val="28"/>
-              </w:rPr>
-              <w:t>for a user in a specific DOC to browse</w:t>
-            </w:r>
-            <w:r>
-              <w:rPr>
-                <w:sz w:val="28"/>
-                <w:szCs w:val="28"/>
-              </w:rPr>
-              <w:t xml:space="preserve"> all the </w:t>
-            </w:r>
-            <w:r>
-              <w:rPr>
-                <w:sz w:val="28"/>
-                <w:szCs w:val="28"/>
-              </w:rPr>
-              <w:t>collections/files</w:t>
-            </w:r>
-            <w:r>
-              <w:rPr>
-                <w:sz w:val="28"/>
-                <w:szCs w:val="28"/>
-              </w:rPr>
-              <w:t xml:space="preserve"> to which </w:t>
-            </w:r>
-            <w:r>
-              <w:rPr>
-                <w:sz w:val="28"/>
-                <w:szCs w:val="28"/>
-              </w:rPr>
-              <w:t xml:space="preserve">he </w:t>
-            </w:r>
-            <w:r>
-              <w:rPr>
-                <w:sz w:val="28"/>
-                <w:szCs w:val="28"/>
-              </w:rPr>
-              <w:t xml:space="preserve">has access, </w:t>
-            </w:r>
-            <w:r>
-              <w:rPr>
-                <w:sz w:val="28"/>
-                <w:szCs w:val="28"/>
-              </w:rPr>
-              <w:t xml:space="preserve">without </w:t>
-            </w:r>
-            <w:r>
-              <w:rPr>
-                <w:sz w:val="28"/>
-                <w:szCs w:val="28"/>
-              </w:rPr>
-              <w:t xml:space="preserve">being able to </w:t>
-            </w:r>
-            <w:r>
-              <w:rPr>
-                <w:sz w:val="28"/>
-                <w:szCs w:val="28"/>
-              </w:rPr>
-              <w:t>see</w:t>
-            </w:r>
-            <w:r>
-              <w:rPr>
-                <w:sz w:val="28"/>
-                <w:szCs w:val="28"/>
-              </w:rPr>
-              <w:t xml:space="preserve"> </w:t>
-            </w:r>
-            <w:r>
-              <w:rPr>
-                <w:sz w:val="28"/>
-                <w:szCs w:val="28"/>
-              </w:rPr>
-              <w:t>or browse any of the collections and files to</w:t>
-            </w:r>
-            <w:r>
-              <w:rPr>
-                <w:sz w:val="28"/>
-                <w:szCs w:val="28"/>
-              </w:rPr>
-              <w:t xml:space="preserve"> which </w:t>
-            </w:r>
-            <w:r>
-              <w:rPr>
-                <w:sz w:val="28"/>
-                <w:szCs w:val="28"/>
-              </w:rPr>
-              <w:t>he does not have access.</w:t>
-            </w:r>
-            <w:r>
-              <w:rPr>
-                <w:sz w:val="28"/>
-                <w:szCs w:val="28"/>
-              </w:rPr>
-              <w:t xml:space="preserve">  </w:t>
-            </w:r>
-            <w:r>
-              <w:rPr>
-                <w:sz w:val="28"/>
-                <w:szCs w:val="28"/>
-              </w:rPr>
-              <w:t xml:space="preserve">This </w:t>
-            </w:r>
-            <w:r>
-              <w:rPr>
-                <w:sz w:val="28"/>
-                <w:szCs w:val="28"/>
-              </w:rPr>
-              <w:t xml:space="preserve">requires that inheritance be </w:t>
-            </w:r>
-            <w:r>
-              <w:rPr>
-                <w:i/>
-                <w:sz w:val="28"/>
-                <w:szCs w:val="28"/>
-              </w:rPr>
-              <w:t>disabled</w:t>
-            </w:r>
-            <w:r>
-              <w:rPr>
-                <w:sz w:val="28"/>
-                <w:szCs w:val="28"/>
-              </w:rPr>
-              <w:t xml:space="preserve"> on the base path for that DOC (to set that, please send email to </w:t>
-            </w:r>
-            <w:hyperlink r:id="rId7" w:history="1">
-              <w:r>
-                <w:rPr>
-                  <w:rStyle w:val="Hyperlink"/>
-                  <w:sz w:val="28"/>
-                  <w:szCs w:val="28"/>
-                </w:rPr>
-                <w:t>ncidatavault@nih.gov</w:t>
-              </w:r>
-            </w:hyperlink>
-            <w:r>
-              <w:rPr>
-                <w:sz w:val="28"/>
-                <w:szCs w:val="28"/>
-              </w:rPr>
-              <w:t>)</w:t>
-            </w:r>
-            <w:r>
-              <w:rPr>
-                <w:sz w:val="28"/>
-                <w:szCs w:val="28"/>
-              </w:rPr>
-              <w:t xml:space="preserve">. </w:t>
-            </w:r>
-            <w:r>
-              <w:rPr>
-                <w:sz w:val="28"/>
-                <w:szCs w:val="28"/>
-              </w:rPr>
-              <w:t>After that, while creating a user account</w:t>
-            </w:r>
-            <w:r>
-              <w:rPr>
-                <w:sz w:val="28"/>
-                <w:szCs w:val="28"/>
-              </w:rPr>
-              <w:t xml:space="preserve"> in</w:t>
-            </w:r>
-            <w:bookmarkStart w:id="0" w:name="_GoBack"/>
-            <w:bookmarkEnd w:id="0"/>
-            <w:r>
-              <w:rPr>
-                <w:sz w:val="28"/>
-                <w:szCs w:val="28"/>
-              </w:rPr>
-              <w:t xml:space="preserve"> that DOC</w:t>
-            </w:r>
-            <w:r>
-              <w:rPr>
-                <w:sz w:val="28"/>
-                <w:szCs w:val="28"/>
-              </w:rPr>
-              <w:t>, ensure that the default base path is always set, and update existing user accounts to set the default base path.</w:t>
-            </w:r>
-          </w:p>
-          <w:p>
-            <w:pPr>
-              <w:pStyle w:val="NormalWeb"/>
-              <w:rPr>
                 <w:rFonts w:asciiTheme="minorHAnsi" w:hAnsiTheme="minorHAnsi"/>
                 <w:sz w:val="28"/>
                 <w:szCs w:val="28"/>
@@ -2069,7 +1851,21 @@
                 <w:sz w:val="28"/>
                 <w:szCs w:val="28"/>
               </w:rPr>
-              <w:t>Five pages sizes are permitted: 50, 100, 500, 1000, and 5000.</w:t>
+              <w:t xml:space="preserve">Five pages sizes are </w:t>
+            </w:r>
+            <w:r>
+              <w:rPr>
+                <w:sz w:val="28"/>
+                <w:szCs w:val="28"/>
+              </w:rPr>
+              <w:t>now available in the dropdown</w:t>
+            </w:r>
+            <w:r>
+              <w:rPr>
+                <w:sz w:val="28"/>
+                <w:szCs w:val="28"/>
+              </w:rPr>
+              <w:t>: 50, 100, 500, 1000, and 5000.</w:t>
             </w:r>
           </w:p>
           <w:p>
@@ -2299,7 +2095,7 @@
                 <w:sz w:val="28"/>
                 <w:szCs w:val="28"/>
               </w:rPr>
-              <w:t xml:space="preserve"> issue of dates (Created on and Completed on) in the download task status pages (Data Object Download Task Details page and the Data Objects (Collection) Download Task Details)  showing GMT values</w:t>
+              <w:t xml:space="preserve"> issue of dates in the download task status pages (Data Object Download Task Details page and the Data Objects (Collection) Download Task Details)  showing GMT values</w:t>
             </w:r>
             <w:r>
               <w:rPr>
@@ -2307,6 +2103,111 @@
                 <w:szCs w:val="28"/>
               </w:rPr>
               <w:t>.</w:t>
+            </w:r>
+          </w:p>
+          <w:p>
+            <w:pPr>
+              <w:rPr>
+                <w:sz w:val="28"/>
+                <w:szCs w:val="28"/>
+              </w:rPr>
+            </w:pPr>
+          </w:p>
+          <w:p>
+            <w:pPr>
+              <w:rPr>
+                <w:sz w:val="28"/>
+                <w:szCs w:val="28"/>
+              </w:rPr>
+            </w:pPr>
+            <w:r>
+              <w:rPr>
+                <w:sz w:val="28"/>
+                <w:szCs w:val="28"/>
+                <w:u w:val="single"/>
+              </w:rPr>
+              <w:t>HPCDATAMGM-1063</w:t>
+            </w:r>
+            <w:r>
+              <w:rPr>
+                <w:sz w:val="28"/>
+                <w:szCs w:val="28"/>
+              </w:rPr>
+              <w:t xml:space="preserve">: </w:t>
+            </w:r>
+            <w:r>
+              <w:rPr>
+                <w:sz w:val="28"/>
+                <w:szCs w:val="28"/>
+              </w:rPr>
+              <w:t>Fixed issue of t</w:t>
+            </w:r>
+            <w:r>
+              <w:rPr>
+                <w:sz w:val="28"/>
+                <w:szCs w:val="28"/>
+              </w:rPr>
+              <w:t xml:space="preserve">ime </w:t>
+            </w:r>
+            <w:r>
+              <w:rPr>
+                <w:sz w:val="28"/>
+                <w:szCs w:val="28"/>
+              </w:rPr>
+              <w:t xml:space="preserve">being </w:t>
+            </w:r>
+            <w:r>
+              <w:rPr>
+                <w:sz w:val="28"/>
+                <w:szCs w:val="28"/>
+              </w:rPr>
+              <w:t xml:space="preserve">displayed in 12 hour format without AM/PM in download and upload task status pages. </w:t>
+            </w:r>
+            <w:r>
+              <w:rPr>
+                <w:sz w:val="28"/>
+                <w:szCs w:val="28"/>
+              </w:rPr>
+              <w:t>This is now displayed in 24 hour format.</w:t>
+            </w:r>
+          </w:p>
+          <w:p>
+            <w:pPr>
+              <w:rPr>
+                <w:sz w:val="28"/>
+                <w:szCs w:val="28"/>
+              </w:rPr>
+            </w:pPr>
+          </w:p>
+          <w:p>
+            <w:pPr>
+              <w:rPr>
+                <w:sz w:val="28"/>
+                <w:szCs w:val="28"/>
+              </w:rPr>
+            </w:pPr>
+            <w:r>
+              <w:rPr>
+                <w:sz w:val="28"/>
+                <w:szCs w:val="28"/>
+                <w:u w:val="single"/>
+              </w:rPr>
+              <w:t>HPCDATAMGM-10</w:t>
+            </w:r>
+            <w:r>
+              <w:rPr>
+                <w:sz w:val="28"/>
+                <w:szCs w:val="28"/>
+                <w:u w:val="single"/>
+              </w:rPr>
+              <w:t>24</w:t>
+            </w:r>
+            <w:r>
+              <w:rPr>
+                <w:sz w:val="28"/>
+                <w:szCs w:val="28"/>
+              </w:rPr>
+              <w:t>: Fixed placeholder message on login prompt to indicate NIH account.</w:t>
             </w:r>
           </w:p>
           <w:p>
@@ -2422,7 +2323,7 @@
                 <w:szCs w:val="28"/>
                 <w:u w:val="single"/>
               </w:rPr>
-              <w:t>820</w:t>
+              <w:t>1064</w:t>
             </w:r>
             <w:r>
               <w:rPr>
@@ -2507,6 +2408,174 @@
           <w:p>
             <w:pPr>
               <w:rPr>
+                <w:sz w:val="28"/>
+                <w:szCs w:val="28"/>
+              </w:rPr>
+            </w:pPr>
+            <w:r>
+              <w:rPr>
+                <w:sz w:val="28"/>
+                <w:szCs w:val="28"/>
+                <w:u w:val="single"/>
+              </w:rPr>
+              <w:t>HPCDATAMGM-10</w:t>
+            </w:r>
+            <w:r>
+              <w:rPr>
+                <w:sz w:val="28"/>
+                <w:szCs w:val="28"/>
+                <w:u w:val="single"/>
+              </w:rPr>
+              <w:t>54</w:t>
+            </w:r>
+            <w:r>
+              <w:rPr>
+                <w:sz w:val="28"/>
+                <w:szCs w:val="28"/>
+              </w:rPr>
+              <w:t xml:space="preserve">:   </w:t>
+            </w:r>
+            <w:r>
+              <w:rPr>
+                <w:sz w:val="28"/>
+                <w:szCs w:val="28"/>
+              </w:rPr>
+              <w:t xml:space="preserve">If </w:t>
+            </w:r>
+            <w:r>
+              <w:rPr>
+                <w:sz w:val="28"/>
+                <w:szCs w:val="28"/>
+              </w:rPr>
+              <w:t>metadata was registered while obtaining an upload URL through an Upload URL request, and</w:t>
+            </w:r>
+            <w:r>
+              <w:rPr>
+                <w:sz w:val="28"/>
+                <w:szCs w:val="28"/>
+              </w:rPr>
+              <w:t xml:space="preserve"> the user d</w:t>
+            </w:r>
+            <w:r>
+              <w:rPr>
+                <w:sz w:val="28"/>
+                <w:szCs w:val="28"/>
+              </w:rPr>
+              <w:t>oes</w:t>
+            </w:r>
+            <w:r>
+              <w:rPr>
+                <w:sz w:val="28"/>
+                <w:szCs w:val="28"/>
+              </w:rPr>
+              <w:t xml:space="preserve"> not </w:t>
+            </w:r>
+            <w:r>
+              <w:rPr>
+                <w:sz w:val="28"/>
+                <w:szCs w:val="28"/>
+              </w:rPr>
+              <w:t>initiate</w:t>
+            </w:r>
+            <w:r>
+              <w:rPr>
+                <w:sz w:val="28"/>
+                <w:szCs w:val="28"/>
+              </w:rPr>
+              <w:t xml:space="preserve"> the upload </w:t>
+            </w:r>
+            <w:r>
+              <w:rPr>
+                <w:sz w:val="28"/>
+                <w:szCs w:val="28"/>
+              </w:rPr>
+              <w:t xml:space="preserve">of the corresponding data object </w:t>
+            </w:r>
+            <w:r>
+              <w:rPr>
+                <w:sz w:val="28"/>
+                <w:szCs w:val="28"/>
+              </w:rPr>
+              <w:t>by the time the URL expire</w:t>
+            </w:r>
+            <w:r>
+              <w:rPr>
+                <w:sz w:val="28"/>
+                <w:szCs w:val="28"/>
+              </w:rPr>
+              <w:t>s</w:t>
+            </w:r>
+            <w:r>
+              <w:rPr>
+                <w:sz w:val="28"/>
+                <w:szCs w:val="28"/>
+              </w:rPr>
+              <w:t xml:space="preserve">, the metadata </w:t>
+            </w:r>
+            <w:r>
+              <w:rPr>
+                <w:sz w:val="28"/>
+                <w:szCs w:val="28"/>
+              </w:rPr>
+              <w:t xml:space="preserve">will be removed automatically </w:t>
+            </w:r>
+            <w:r>
+              <w:rPr>
+                <w:sz w:val="28"/>
+                <w:szCs w:val="28"/>
+              </w:rPr>
+              <w:t>to avoid the case where we have orphaned metadata without a data object.</w:t>
+            </w:r>
+          </w:p>
+          <w:p>
+            <w:pPr>
+              <w:rPr>
+                <w:sz w:val="28"/>
+                <w:szCs w:val="28"/>
+              </w:rPr>
+            </w:pPr>
+          </w:p>
+          <w:p>
+            <w:pPr>
+              <w:rPr>
+                <w:sz w:val="28"/>
+                <w:szCs w:val="28"/>
+              </w:rPr>
+            </w:pPr>
+            <w:r>
+              <w:rPr>
+                <w:sz w:val="28"/>
+                <w:szCs w:val="28"/>
+                <w:u w:val="single"/>
+              </w:rPr>
+              <w:t>HPCDATAMGM-1062:</w:t>
+            </w:r>
+            <w:r>
+              <w:rPr>
+                <w:sz w:val="28"/>
+                <w:szCs w:val="28"/>
+              </w:rPr>
+              <w:t xml:space="preserve"> Removed ability of Group Admin to delete data objects or collections. For deleti</w:t>
+            </w:r>
+            <w:r>
+              <w:rPr>
+                <w:sz w:val="28"/>
+                <w:szCs w:val="28"/>
+              </w:rPr>
+              <w:t>on requests</w:t>
+            </w:r>
+            <w:r>
+              <w:rPr>
+                <w:sz w:val="28"/>
+                <w:szCs w:val="28"/>
+              </w:rPr>
+              <w:t>, please send email to ncidatavault@nih.gov.</w:t>
+            </w:r>
+          </w:p>
+          <w:p/>
+          <w:p>
+            <w:pPr>
+              <w:rPr>
                 <w:rFonts w:cstheme="minorHAnsi"/>
                 <w:sz w:val="28"/>
                 <w:szCs w:val="28"/>
@@ -2714,7 +2783,7 @@
               </w:rPr>
               <w:t xml:space="preserve">For instructions on how to use the Web User Interface, please visit </w:t>
             </w:r>
-            <w:hyperlink r:id="rId8" w:history="1">
+            <w:hyperlink r:id="rId7" w:history="1">
               <w:r>
                 <w:rPr>
                   <w:rStyle w:val="Hyperlink"/>
@@ -2769,7 +2838,7 @@
                 <w:szCs w:val="28"/>
               </w:rPr>
             </w:pPr>
-            <w:hyperlink r:id="rId9" w:history="1">
+            <w:hyperlink r:id="rId8" w:history="1">
               <w:r>
                 <w:rPr>
                   <w:rStyle w:val="Hyperlink"/>
@@ -2815,7 +2884,7 @@
                 <w:szCs w:val="28"/>
               </w:rPr>
             </w:pPr>
-            <w:hyperlink r:id="rId10" w:history="1">
+            <w:hyperlink r:id="rId9" w:history="1">
               <w:r>
                 <w:rPr>
                   <w:rStyle w:val="Hyperlink"/>
@@ -2870,7 +2939,7 @@
                 <w:u w:val="single"/>
               </w:rPr>
             </w:pPr>
-            <w:hyperlink r:id="rId11" w:history="1">
+            <w:hyperlink r:id="rId10" w:history="1">
               <w:r>
                 <w:rPr>
                   <w:rStyle w:val="Hyperlink"/>
@@ -2906,6 +2975,7 @@
                 <w:sz w:val="28"/>
                 <w:szCs w:val="28"/>
               </w:rPr>
+              <w:lastRenderedPageBreak/>
               <w:t>==============================================================</w:t>
             </w:r>
           </w:p>
@@ -3055,7 +3125,7 @@
                 <w:szCs w:val="28"/>
               </w:rPr>
             </w:pPr>
-            <w:hyperlink r:id="rId12" w:history="1">
+            <w:hyperlink r:id="rId11" w:history="1">
               <w:r>
                 <w:rPr>
                   <w:rStyle w:val="Hyperlink"/>
@@ -3090,7 +3160,6 @@
                 <w:sz w:val="28"/>
                 <w:szCs w:val="28"/>
               </w:rPr>
-              <w:lastRenderedPageBreak/>
               <w:t xml:space="preserve">HPC DME GitHub </w:t>
             </w:r>
             <w:r>
@@ -3110,7 +3179,7 @@
                 <w:szCs w:val="28"/>
               </w:rPr>
             </w:pPr>
-            <w:hyperlink r:id="rId13" w:history="1">
+            <w:hyperlink r:id="rId12" w:history="1">
               <w:r>
                 <w:rPr>
                   <w:rStyle w:val="Hyperlink"/>
@@ -3156,7 +3225,7 @@
                 <w:szCs w:val="28"/>
               </w:rPr>
             </w:pPr>
-            <w:hyperlink r:id="rId14" w:history="1">
+            <w:hyperlink r:id="rId13" w:history="1">
               <w:r>
                 <w:rPr>
                   <w:rStyle w:val="Hyperlink"/>
@@ -3185,34 +3254,24 @@
                 <w:szCs w:val="28"/>
               </w:rPr>
             </w:pPr>
-            <w:proofErr w:type="spellStart"/>
-            <w:r>
-              <w:rPr>
-                <w:rFonts w:cstheme="minorHAnsi"/>
-                <w:sz w:val="28"/>
-                <w:szCs w:val="28"/>
-              </w:rPr>
-              <w:t>iRODS</w:t>
-            </w:r>
-            <w:proofErr w:type="spellEnd"/>
-            <w:r>
-              <w:rPr>
-                <w:rFonts w:cstheme="minorHAnsi"/>
-                <w:sz w:val="28"/>
-                <w:szCs w:val="28"/>
-              </w:rPr>
-              <w:t xml:space="preserve"> Open Source Data Management Software home page:</w:t>
-            </w:r>
-          </w:p>
-          <w:p>
-            <w:pPr>
-              <w:rPr>
-                <w:rFonts w:cstheme="minorHAnsi"/>
-                <w:sz w:val="28"/>
-                <w:szCs w:val="28"/>
-              </w:rPr>
-            </w:pPr>
-            <w:hyperlink r:id="rId15" w:history="1">
+            <w:r>
+              <w:rPr>
+                <w:rFonts w:cstheme="minorHAnsi"/>
+                <w:sz w:val="28"/>
+                <w:szCs w:val="28"/>
+              </w:rPr>
+              <w:t>iRODS Open Source Data Management Software home page:</w:t>
+            </w:r>
+          </w:p>
+          <w:p>
+            <w:pPr>
+              <w:rPr>
+                <w:rFonts w:cstheme="minorHAnsi"/>
+                <w:sz w:val="28"/>
+                <w:szCs w:val="28"/>
+              </w:rPr>
+            </w:pPr>
+            <w:hyperlink r:id="rId14" w:history="1">
               <w:r>
                 <w:rPr>
                   <w:rStyle w:val="Hyperlink"/>
@@ -3274,7 +3333,7 @@
                 <w:szCs w:val="28"/>
               </w:rPr>
             </w:pPr>
-            <w:hyperlink r:id="rId16" w:history="1">
+            <w:hyperlink r:id="rId15" w:history="1">
               <w:r>
                 <w:rPr>
                   <w:rStyle w:val="Hyperlink"/>
@@ -3332,7 +3391,7 @@
                 <w:szCs w:val="28"/>
               </w:rPr>
             </w:pPr>
-            <w:hyperlink r:id="rId17" w:history="1">
+            <w:hyperlink r:id="rId16" w:history="1">
               <w:r>
                 <w:rPr>
                   <w:rStyle w:val="Hyperlink"/>

</xml_diff>